<commit_message>
New classes in progress. Jasmine unit test also added.
</commit_message>
<xml_diff>
--- a/Laboration 3 iterativ mjukvaruutveckling.docx
+++ b/Laboration 3 iterativ mjukvaruutveckling.docx
@@ -92,7 +92,11 @@
           <w:tcPr>
             <w:tcW w:w="1559" w:type="dxa"/>
           </w:tcPr>
-          <w:p/>
+          <w:p>
+            <w:r>
+              <w:t>2.5</w:t>
+            </w:r>
+          </w:p>
         </w:tc>
         <w:tc>
           <w:tcPr>
@@ -110,7 +114,11 @@
           <w:tcPr>
             <w:tcW w:w="1384" w:type="dxa"/>
           </w:tcPr>
-          <w:p/>
+          <w:p>
+            <w:r>
+              <w:t>2014-12-17</w:t>
+            </w:r>
+          </w:p>
         </w:tc>
         <w:tc>
           <w:tcPr>
@@ -691,8 +699,6 @@
             <w:r>
               <w:t xml:space="preserve"> innan man skriver klassen?!</w:t>
             </w:r>
-            <w:bookmarkStart w:id="0" w:name="_GoBack"/>
-            <w:bookmarkEnd w:id="0"/>
           </w:p>
           <w:p>
             <w:r>
@@ -851,7 +857,11 @@
           <w:tcPr>
             <w:tcW w:w="709" w:type="dxa"/>
           </w:tcPr>
-          <w:p/>
+          <w:p>
+            <w:r>
+              <w:t>30 m</w:t>
+            </w:r>
+          </w:p>
         </w:tc>
         <w:tc>
           <w:tcPr>
@@ -859,8 +869,19 @@
           </w:tcPr>
           <w:p>
             <w:r>
-              <w:t>Sätter upp en webbutvecklingsmiljö på lokal server. Vad ska jag annars göra för att kunna genomföra tester?</w:t>
-            </w:r>
+              <w:t xml:space="preserve">Konfigurering av </w:t>
+            </w:r>
+            <w:r>
+              <w:t xml:space="preserve">en webbutvecklingsmiljö </w:t>
+            </w:r>
+            <w:r>
+              <w:t xml:space="preserve">med </w:t>
+            </w:r>
+            <w:proofErr w:type="spellStart"/>
+            <w:r>
+              <w:t>jasmine</w:t>
+            </w:r>
+            <w:proofErr w:type="spellEnd"/>
           </w:p>
         </w:tc>
       </w:tr>
@@ -923,7 +944,10 @@
           <w:tcPr>
             <w:tcW w:w="3827" w:type="dxa"/>
           </w:tcPr>
-          <w:p/>
+          <w:p>
+            <w:bookmarkStart w:id="0" w:name="_GoBack"/>
+            <w:bookmarkEnd w:id="0"/>
+          </w:p>
         </w:tc>
       </w:tr>
       <w:tr>
@@ -2463,21 +2487,18 @@
       </w:r>
       <w:r>
         <w:tab/>
-        <w:t xml:space="preserve">Virtuell maskin i </w:t>
+      </w:r>
+      <w:r>
+        <w:t xml:space="preserve">Samsung Series 7 </w:t>
       </w:r>
       <w:proofErr w:type="spellStart"/>
       <w:r>
-        <w:t>VMware</w:t>
+        <w:t>Chronos</w:t>
       </w:r>
       <w:proofErr w:type="spellEnd"/>
       <w:r>
-        <w:t xml:space="preserve"> </w:t>
-      </w:r>
-      <w:proofErr w:type="spellStart"/>
-      <w:r>
-        <w:t>ESXi</w:t>
-      </w:r>
-      <w:proofErr w:type="spellEnd"/>
+        <w:t xml:space="preserve"> 700Z7C</w:t>
+      </w:r>
       <w:r>
         <w:br/>
         <w:t>Minne:</w:t>
@@ -2487,7 +2508,9 @@
       </w:r>
       <w:r>
         <w:tab/>
-        <w:t>1024 MB</w:t>
+      </w:r>
+      <w:r>
+        <w:t>8 GB</w:t>
       </w:r>
       <w:r>
         <w:br/>
@@ -2495,7 +2518,12 @@
       </w:r>
       <w:r>
         <w:tab/>
-        <w:t>17 GB</w:t>
+      </w:r>
+      <w:r>
+        <w:t>500</w:t>
+      </w:r>
+      <w:r>
+        <w:t xml:space="preserve"> GB</w:t>
       </w:r>
       <w:r>
         <w:br/>
@@ -2504,74 +2532,48 @@
       <w:r>
         <w:tab/>
       </w:r>
+      <w:r>
+        <w:t>Windows 7</w:t>
+      </w:r>
+      <w:r>
+        <w:br/>
+      </w:r>
+      <w:r>
+        <w:t>Webbläsare:</w:t>
+      </w:r>
+      <w:r>
+        <w:tab/>
+      </w:r>
+      <w:r>
+        <w:tab/>
+      </w:r>
       <w:proofErr w:type="spellStart"/>
       <w:r>
-        <w:t>Ubuntu</w:t>
+        <w:t>Chrome</w:t>
       </w:r>
       <w:proofErr w:type="spellEnd"/>
-      <w:r>
-        <w:t xml:space="preserve"> 14.04 Server</w:t>
-      </w:r>
-      <w:r>
-        <w:br/>
-        <w:t xml:space="preserve">Webserver mjukvara: </w:t>
+    </w:p>
+    <w:p>
+      <w:pPr>
+        <w:ind w:left="1304"/>
+      </w:pPr>
+      <w:r>
+        <w:t>Testmjukvara:</w:t>
       </w:r>
       <w:r>
         <w:tab/>
       </w:r>
-      <w:proofErr w:type="spellStart"/>
-      <w:r>
-        <w:t>nginx</w:t>
-      </w:r>
-      <w:proofErr w:type="spellEnd"/>
-      <w:r>
-        <w:t xml:space="preserve"> </w:t>
-      </w:r>
-      <w:r>
-        <w:t>1.4.6</w:t>
-      </w:r>
-      <w:r>
-        <w:t>, PHP Version 5.5.9</w:t>
+      <w:r>
+        <w:tab/>
+      </w:r>
+      <w:r>
+        <w:t>Jasmine 2.1.3</w:t>
       </w:r>
     </w:p>
     <w:p>
       <w:pPr>
         <w:ind w:left="1304"/>
       </w:pPr>
-      <w:r>
-        <w:t>Testmjukvara:</w:t>
-      </w:r>
-      <w:r>
-        <w:tab/>
-      </w:r>
-      <w:r>
-        <w:tab/>
-      </w:r>
-      <w:proofErr w:type="spellStart"/>
-      <w:r>
-        <w:t>PHPUnit</w:t>
-      </w:r>
-      <w:proofErr w:type="spellEnd"/>
-      <w:r>
-        <w:t xml:space="preserve"> 4.4</w:t>
-      </w:r>
-    </w:p>
-    <w:p>
-      <w:pPr>
-        <w:ind w:left="1304"/>
-      </w:pPr>
-      <w:r>
-        <w:t xml:space="preserve">För att garantera samma testresultat samt en </w:t>
-      </w:r>
-      <w:r>
-        <w:t xml:space="preserve">garanti på en </w:t>
-      </w:r>
-      <w:r>
-        <w:t>fungerande produkt så bör testsystemet köras på samma eller liknande hårdvara samt mjukvara.</w:t>
-      </w:r>
-      <w:r>
-        <w:t xml:space="preserve"> </w:t>
-      </w:r>
       <w:r>
         <w:t xml:space="preserve">Tänk på att funktionalitet i mjukvaran kan ändras i och med nya </w:t>
       </w:r>
@@ -2686,6 +2688,7 @@
     <w:p/>
     <w:p>
       <w:r>
+        <w:lastRenderedPageBreak/>
         <w:t>Statiska tester? Dynamiska tester?</w:t>
       </w:r>
     </w:p>
@@ -2746,6 +2749,30 @@
         </w:rPr>
         <w:t>– Kvalitetskrav</w:t>
       </w:r>
+    </w:p>
+    <w:p>
+      <w:pPr>
+        <w:pStyle w:val="Rubrik1"/>
+      </w:pPr>
+      <w:r>
+        <w:t xml:space="preserve">Uppgift </w:t>
+      </w:r>
+      <w:r>
+        <w:t>3</w:t>
+      </w:r>
+      <w:r>
+        <w:t xml:space="preserve">- </w:t>
+      </w:r>
+      <w:r>
+        <w:t>Design och implementation</w:t>
+      </w:r>
+    </w:p>
+    <w:p>
+      <w:pPr>
+        <w:rPr>
+          <w:b/>
+        </w:rPr>
+      </w:pPr>
     </w:p>
     <w:p>
       <w:pPr>

</xml_diff>